<commit_message>
Code with notes analysis
</commit_message>
<xml_diff>
--- a/Rapport.docx
+++ b/Rapport.docx
@@ -3,11 +3,446 @@
 <w:document xmlns:wpc="http://schemas.microsoft.com/office/word/2010/wordprocessingCanvas" xmlns:mc="http://schemas.openxmlformats.org/markup-compatibility/2006" xmlns:o="urn:schemas-microsoft-com:office:office" xmlns:r="http://schemas.openxmlformats.org/officeDocument/2006/relationships" xmlns:m="http://schemas.openxmlformats.org/officeDocument/2006/math" xmlns:v="urn:schemas-microsoft-com:vml" xmlns:wp14="http://schemas.microsoft.com/office/word/2010/wordprocessingDrawing" xmlns:wp="http://schemas.openxmlformats.org/drawingml/2006/wordprocessingDrawing" xmlns:w10="urn:schemas-microsoft-com:office:word" xmlns:w="http://schemas.openxmlformats.org/wordprocessingml/2006/main" xmlns:w14="http://schemas.microsoft.com/office/word/2010/wordml" xmlns:w15="http://schemas.microsoft.com/office/word/2012/wordml" xmlns:wpg="http://schemas.microsoft.com/office/word/2010/wordprocessingGroup" xmlns:wpi="http://schemas.microsoft.com/office/word/2010/wordprocessingInk" xmlns:wne="http://schemas.microsoft.com/office/word/2006/wordml" xmlns:wps="http://schemas.microsoft.com/office/word/2010/wordprocessingShape" mc:Ignorable="w14 w15 wp14">
   <w:body>
     <w:p>
-      <w:r>
+      <w:pPr>
+        <w:jc w:val="center"/>
+        <w:rPr>
+          <w:sz w:val="36"/>
+        </w:rPr>
+      </w:pPr>
+      <w:r>
+        <w:rPr>
+          <w:sz w:val="36"/>
+        </w:rPr>
         <w:t>Rapport d’analyse spectrale</w:t>
+      </w:r>
+    </w:p>
+    <w:p/>
+    <w:p>
+      <w:pPr>
+        <w:rPr>
+          <w:sz w:val="28"/>
+        </w:rPr>
+      </w:pPr>
+      <w:proofErr w:type="spellStart"/>
+      <w:r>
+        <w:rPr>
+          <w:sz w:val="28"/>
+        </w:rPr>
+        <w:t>Roadmap</w:t>
+      </w:r>
+      <w:proofErr w:type="spellEnd"/>
+      <w:r>
+        <w:rPr>
+          <w:sz w:val="28"/>
+        </w:rPr>
+        <w:t xml:space="preserve"> – les fonctions à tester pour ensuite analyser le signal</w:t>
+      </w:r>
+    </w:p>
+    <w:p>
+      <w:pPr>
+        <w:rPr>
+          <w:sz w:val="24"/>
+        </w:rPr>
+      </w:pPr>
+    </w:p>
+    <w:p>
+      <w:pPr>
+        <w:rPr>
+          <w:sz w:val="28"/>
+        </w:rPr>
+      </w:pPr>
+      <w:r>
+        <w:rPr>
+          <w:sz w:val="28"/>
+        </w:rPr>
+        <w:t xml:space="preserve">Signal de la flûte </w:t>
+      </w:r>
+    </w:p>
+    <w:p>
+      <w:pPr>
+        <w:pStyle w:val="Paragraphedeliste"/>
+        <w:numPr>
+          <w:ilvl w:val="0"/>
+          <w:numId w:val="4"/>
+        </w:numPr>
+        <w:rPr>
+          <w:sz w:val="24"/>
+        </w:rPr>
+      </w:pPr>
+      <w:r>
+        <w:rPr>
+          <w:sz w:val="24"/>
+        </w:rPr>
+        <w:t>Analyse non paramétrique</w:t>
+      </w:r>
+    </w:p>
+    <w:p>
+      <w:pPr>
+        <w:pStyle w:val="Paragraphedeliste"/>
+        <w:numPr>
+          <w:ilvl w:val="0"/>
+          <w:numId w:val="5"/>
+        </w:numPr>
+        <w:rPr>
+          <w:color w:val="92D050"/>
+          <w:sz w:val="24"/>
+        </w:rPr>
+      </w:pPr>
+      <w:r>
+        <w:rPr>
+          <w:color w:val="92D050"/>
+          <w:sz w:val="24"/>
+        </w:rPr>
+        <w:t>Afficher le signal temporel</w:t>
+      </w:r>
+    </w:p>
+    <w:p>
+      <w:pPr>
+        <w:pStyle w:val="Paragraphedeliste"/>
+        <w:numPr>
+          <w:ilvl w:val="0"/>
+          <w:numId w:val="5"/>
+        </w:numPr>
+        <w:rPr>
+          <w:color w:val="92D050"/>
+          <w:sz w:val="24"/>
+        </w:rPr>
+      </w:pPr>
+      <w:r>
+        <w:rPr>
+          <w:color w:val="92D050"/>
+          <w:sz w:val="24"/>
+        </w:rPr>
+        <w:t>Afficher le spectre</w:t>
+      </w:r>
+    </w:p>
+    <w:p>
+      <w:pPr>
+        <w:pStyle w:val="Paragraphedeliste"/>
+        <w:numPr>
+          <w:ilvl w:val="0"/>
+          <w:numId w:val="5"/>
+        </w:numPr>
+        <w:rPr>
+          <w:color w:val="FFC000"/>
+          <w:sz w:val="24"/>
+        </w:rPr>
+      </w:pPr>
+      <w:r>
+        <w:rPr>
+          <w:color w:val="FFC000"/>
+          <w:sz w:val="24"/>
+        </w:rPr>
+        <w:t xml:space="preserve">Filtrer le signal </w:t>
+      </w:r>
+    </w:p>
+    <w:p>
+      <w:pPr>
+        <w:pStyle w:val="Paragraphedeliste"/>
+        <w:numPr>
+          <w:ilvl w:val="0"/>
+          <w:numId w:val="5"/>
+        </w:numPr>
+        <w:rPr>
+          <w:color w:val="00B0F0"/>
+          <w:sz w:val="24"/>
+        </w:rPr>
+      </w:pPr>
+      <w:r>
+        <w:rPr>
+          <w:color w:val="00B0F0"/>
+          <w:sz w:val="24"/>
+        </w:rPr>
+        <w:t>Estimer le spectrogramme</w:t>
+      </w:r>
+    </w:p>
+    <w:p>
+      <w:pPr>
+        <w:pStyle w:val="Paragraphedeliste"/>
+        <w:numPr>
+          <w:ilvl w:val="0"/>
+          <w:numId w:val="5"/>
+        </w:numPr>
+        <w:rPr>
+          <w:color w:val="00B0F0"/>
+          <w:sz w:val="24"/>
+        </w:rPr>
+      </w:pPr>
+      <w:r>
+        <w:rPr>
+          <w:color w:val="00B0F0"/>
+          <w:sz w:val="24"/>
+        </w:rPr>
+        <w:t>Estimer la densité spectrale, le periodogramme</w:t>
+      </w:r>
+    </w:p>
+    <w:p>
+      <w:pPr>
+        <w:pStyle w:val="Paragraphedeliste"/>
+        <w:numPr>
+          <w:ilvl w:val="0"/>
+          <w:numId w:val="5"/>
+        </w:numPr>
+        <w:rPr>
+          <w:color w:val="0070C0"/>
+          <w:sz w:val="24"/>
+        </w:rPr>
+      </w:pPr>
+      <w:r>
+        <w:rPr>
+          <w:color w:val="0070C0"/>
+          <w:sz w:val="24"/>
+        </w:rPr>
+        <w:t>Découper le signal</w:t>
+      </w:r>
+      <w:r>
+        <w:rPr>
+          <w:color w:val="0070C0"/>
+          <w:sz w:val="24"/>
+        </w:rPr>
+        <w:t xml:space="preserve"> (</w:t>
+      </w:r>
+      <w:proofErr w:type="spellStart"/>
+      <w:r>
+        <w:rPr>
+          <w:color w:val="0070C0"/>
+          <w:sz w:val="24"/>
+        </w:rPr>
+        <w:t>windowing</w:t>
+      </w:r>
+      <w:proofErr w:type="spellEnd"/>
+      <w:r>
+        <w:rPr>
+          <w:color w:val="0070C0"/>
+          <w:sz w:val="24"/>
+        </w:rPr>
+        <w:t>)</w:t>
+      </w:r>
+      <w:r>
+        <w:rPr>
+          <w:color w:val="0070C0"/>
+          <w:sz w:val="24"/>
+        </w:rPr>
+        <w:t xml:space="preserve"> temporel pour isoler les notes</w:t>
+      </w:r>
+      <w:r>
+        <w:rPr>
+          <w:color w:val="0070C0"/>
+          <w:sz w:val="24"/>
+        </w:rPr>
+        <w:t>, d</w:t>
+      </w:r>
+      <w:r>
+        <w:rPr>
+          <w:color w:val="0070C0"/>
+          <w:sz w:val="24"/>
+        </w:rPr>
+        <w:t xml:space="preserve">ifférents types de </w:t>
+      </w:r>
+      <w:proofErr w:type="spellStart"/>
+      <w:r>
+        <w:rPr>
+          <w:color w:val="0070C0"/>
+          <w:sz w:val="24"/>
+        </w:rPr>
+        <w:t>windowing</w:t>
+      </w:r>
+      <w:proofErr w:type="spellEnd"/>
+      <w:r>
+        <w:rPr>
+          <w:color w:val="0070C0"/>
+          <w:sz w:val="24"/>
+        </w:rPr>
+        <w:t xml:space="preserve"> pour trouver le meilleur</w:t>
+      </w:r>
+    </w:p>
+    <w:p>
+      <w:pPr>
+        <w:pStyle w:val="Paragraphedeliste"/>
+        <w:numPr>
+          <w:ilvl w:val="0"/>
+          <w:numId w:val="5"/>
+        </w:numPr>
+        <w:rPr>
+          <w:color w:val="0070C0"/>
+          <w:sz w:val="24"/>
+        </w:rPr>
+      </w:pPr>
+      <w:r>
+        <w:rPr>
+          <w:color w:val="0070C0"/>
+          <w:sz w:val="24"/>
+        </w:rPr>
+        <w:t xml:space="preserve">Ensuite, déduire les </w:t>
+      </w:r>
+      <w:proofErr w:type="spellStart"/>
+      <w:r>
+        <w:rPr>
+          <w:color w:val="0070C0"/>
+          <w:sz w:val="24"/>
+        </w:rPr>
+        <w:t>fft</w:t>
+      </w:r>
+      <w:proofErr w:type="spellEnd"/>
+      <w:r>
+        <w:rPr>
+          <w:color w:val="0070C0"/>
+          <w:sz w:val="24"/>
+        </w:rPr>
+        <w:t>, spectrogramme,</w:t>
+      </w:r>
+      <w:r>
+        <w:rPr>
+          <w:color w:val="0070C0"/>
+          <w:sz w:val="24"/>
+        </w:rPr>
+        <w:t xml:space="preserve"> pour chaque </w:t>
+      </w:r>
+      <w:r>
+        <w:rPr>
+          <w:color w:val="0070C0"/>
+          <w:sz w:val="24"/>
+        </w:rPr>
+        <w:t xml:space="preserve">bout </w:t>
+      </w:r>
+      <w:r>
+        <w:rPr>
+          <w:color w:val="0070C0"/>
+          <w:sz w:val="24"/>
+        </w:rPr>
+        <w:t>signal</w:t>
+      </w:r>
+    </w:p>
+    <w:p>
+      <w:pPr>
+        <w:pStyle w:val="Paragraphedeliste"/>
+        <w:numPr>
+          <w:ilvl w:val="0"/>
+          <w:numId w:val="5"/>
+        </w:numPr>
+        <w:rPr>
+          <w:color w:val="7030A0"/>
+          <w:sz w:val="24"/>
+        </w:rPr>
+      </w:pPr>
+      <w:r>
+        <w:rPr>
+          <w:color w:val="7030A0"/>
+          <w:sz w:val="24"/>
+        </w:rPr>
+        <w:t>Déterminer les notes de musiques jouées</w:t>
       </w:r>
       <w:bookmarkStart w:id="0" w:name="_GoBack"/>
       <w:bookmarkEnd w:id="0"/>
+    </w:p>
+    <w:p>
+      <w:pPr>
+        <w:rPr>
+          <w:sz w:val="24"/>
+        </w:rPr>
+      </w:pPr>
+    </w:p>
+    <w:p>
+      <w:pPr>
+        <w:rPr>
+          <w:sz w:val="24"/>
+        </w:rPr>
+      </w:pPr>
+      <w:r>
+        <w:rPr>
+          <w:sz w:val="24"/>
+        </w:rPr>
+        <w:t>Raisonnement</w:t>
+      </w:r>
+    </w:p>
+    <w:p>
+      <w:pPr>
+        <w:rPr>
+          <w:sz w:val="24"/>
+        </w:rPr>
+      </w:pPr>
+    </w:p>
+    <w:p>
+      <w:pPr>
+        <w:rPr>
+          <w:sz w:val="24"/>
+        </w:rPr>
+      </w:pPr>
+    </w:p>
+    <w:p>
+      <w:pPr>
+        <w:rPr>
+          <w:sz w:val="24"/>
+        </w:rPr>
+      </w:pPr>
+    </w:p>
+    <w:p>
+      <w:pPr>
+        <w:pStyle w:val="Paragraphedeliste"/>
+        <w:numPr>
+          <w:ilvl w:val="0"/>
+          <w:numId w:val="4"/>
+        </w:numPr>
+        <w:rPr>
+          <w:sz w:val="24"/>
+        </w:rPr>
+      </w:pPr>
+      <w:r>
+        <w:rPr>
+          <w:sz w:val="24"/>
+        </w:rPr>
+        <w:t>Analyse paramétrique</w:t>
+      </w:r>
+    </w:p>
+    <w:p>
+      <w:pPr>
+        <w:rPr>
+          <w:sz w:val="24"/>
+        </w:rPr>
+      </w:pPr>
+    </w:p>
+    <w:p/>
+    <w:p/>
+    <w:p>
+      <w:r>
+        <w:t>Ce qu’on a fait le 29/09</w:t>
+      </w:r>
+    </w:p>
+    <w:p>
+      <w:pPr>
+        <w:pStyle w:val="Paragraphedeliste"/>
+        <w:numPr>
+          <w:ilvl w:val="0"/>
+          <w:numId w:val="1"/>
+        </w:numPr>
+      </w:pPr>
+      <w:r>
+        <w:t>Afficher le signal temporel</w:t>
+      </w:r>
+    </w:p>
+    <w:p>
+      <w:pPr>
+        <w:pStyle w:val="Paragraphedeliste"/>
+        <w:numPr>
+          <w:ilvl w:val="0"/>
+          <w:numId w:val="1"/>
+        </w:numPr>
+      </w:pPr>
+      <w:r>
+        <w:t>Afficher le signal fréquentielle</w:t>
+      </w:r>
+    </w:p>
+    <w:p>
+      <w:pPr>
+        <w:pStyle w:val="Paragraphedeliste"/>
+        <w:numPr>
+          <w:ilvl w:val="0"/>
+          <w:numId w:val="1"/>
+        </w:numPr>
+      </w:pPr>
+      <w:r>
+        <w:t>Afficher le signal spectrogramme</w:t>
+      </w:r>
     </w:p>
     <w:sectPr>
       <w:pgSz w:w="11906" w:h="16838"/>
@@ -17,6 +452,518 @@
     </w:sectPr>
   </w:body>
 </w:document>
+</file>
+
+<file path=word/numbering.xml><?xml version="1.0" encoding="utf-8"?>
+<w:numbering xmlns:wpc="http://schemas.microsoft.com/office/word/2010/wordprocessingCanvas" xmlns:mc="http://schemas.openxmlformats.org/markup-compatibility/2006" xmlns:o="urn:schemas-microsoft-com:office:office" xmlns:r="http://schemas.openxmlformats.org/officeDocument/2006/relationships" xmlns:m="http://schemas.openxmlformats.org/officeDocument/2006/math" xmlns:v="urn:schemas-microsoft-com:vml" xmlns:wp14="http://schemas.microsoft.com/office/word/2010/wordprocessingDrawing" xmlns:wp="http://schemas.openxmlformats.org/drawingml/2006/wordprocessingDrawing" xmlns:w10="urn:schemas-microsoft-com:office:word" xmlns:w="http://schemas.openxmlformats.org/wordprocessingml/2006/main" xmlns:w14="http://schemas.microsoft.com/office/word/2010/wordml" xmlns:w15="http://schemas.microsoft.com/office/word/2012/wordml" xmlns:wpg="http://schemas.microsoft.com/office/word/2010/wordprocessingGroup" xmlns:wpi="http://schemas.microsoft.com/office/word/2010/wordprocessingInk" xmlns:wne="http://schemas.microsoft.com/office/word/2006/wordml" xmlns:wps="http://schemas.microsoft.com/office/word/2010/wordprocessingShape" mc:Ignorable="w14 w15 wp14">
+  <w:abstractNum w:abstractNumId="0">
+    <w:nsid w:val="13944DDB"/>
+    <w:multiLevelType w:val="hybridMultilevel"/>
+    <w:tmpl w:val="122C7DF8"/>
+    <w:lvl w:ilvl="0" w:tplc="FC38BC72">
+      <w:start w:val="1"/>
+      <w:numFmt w:val="upperRoman"/>
+      <w:lvlText w:val="%1."/>
+      <w:lvlJc w:val="left"/>
+      <w:pPr>
+        <w:ind w:left="1080" w:hanging="720"/>
+      </w:pPr>
+      <w:rPr>
+        <w:rFonts w:hint="default"/>
+      </w:rPr>
+    </w:lvl>
+    <w:lvl w:ilvl="1" w:tplc="040C0019" w:tentative="1">
+      <w:start w:val="1"/>
+      <w:numFmt w:val="lowerLetter"/>
+      <w:lvlText w:val="%2."/>
+      <w:lvlJc w:val="left"/>
+      <w:pPr>
+        <w:ind w:left="1440" w:hanging="360"/>
+      </w:pPr>
+    </w:lvl>
+    <w:lvl w:ilvl="2" w:tplc="040C001B" w:tentative="1">
+      <w:start w:val="1"/>
+      <w:numFmt w:val="lowerRoman"/>
+      <w:lvlText w:val="%3."/>
+      <w:lvlJc w:val="right"/>
+      <w:pPr>
+        <w:ind w:left="2160" w:hanging="180"/>
+      </w:pPr>
+    </w:lvl>
+    <w:lvl w:ilvl="3" w:tplc="040C000F" w:tentative="1">
+      <w:start w:val="1"/>
+      <w:numFmt w:val="decimal"/>
+      <w:lvlText w:val="%4."/>
+      <w:lvlJc w:val="left"/>
+      <w:pPr>
+        <w:ind w:left="2880" w:hanging="360"/>
+      </w:pPr>
+    </w:lvl>
+    <w:lvl w:ilvl="4" w:tplc="040C0019" w:tentative="1">
+      <w:start w:val="1"/>
+      <w:numFmt w:val="lowerLetter"/>
+      <w:lvlText w:val="%5."/>
+      <w:lvlJc w:val="left"/>
+      <w:pPr>
+        <w:ind w:left="3600" w:hanging="360"/>
+      </w:pPr>
+    </w:lvl>
+    <w:lvl w:ilvl="5" w:tplc="040C001B" w:tentative="1">
+      <w:start w:val="1"/>
+      <w:numFmt w:val="lowerRoman"/>
+      <w:lvlText w:val="%6."/>
+      <w:lvlJc w:val="right"/>
+      <w:pPr>
+        <w:ind w:left="4320" w:hanging="180"/>
+      </w:pPr>
+    </w:lvl>
+    <w:lvl w:ilvl="6" w:tplc="040C000F" w:tentative="1">
+      <w:start w:val="1"/>
+      <w:numFmt w:val="decimal"/>
+      <w:lvlText w:val="%7."/>
+      <w:lvlJc w:val="left"/>
+      <w:pPr>
+        <w:ind w:left="5040" w:hanging="360"/>
+      </w:pPr>
+    </w:lvl>
+    <w:lvl w:ilvl="7" w:tplc="040C0019" w:tentative="1">
+      <w:start w:val="1"/>
+      <w:numFmt w:val="lowerLetter"/>
+      <w:lvlText w:val="%8."/>
+      <w:lvlJc w:val="left"/>
+      <w:pPr>
+        <w:ind w:left="5760" w:hanging="360"/>
+      </w:pPr>
+    </w:lvl>
+    <w:lvl w:ilvl="8" w:tplc="040C001B" w:tentative="1">
+      <w:start w:val="1"/>
+      <w:numFmt w:val="lowerRoman"/>
+      <w:lvlText w:val="%9."/>
+      <w:lvlJc w:val="right"/>
+      <w:pPr>
+        <w:ind w:left="6480" w:hanging="180"/>
+      </w:pPr>
+    </w:lvl>
+  </w:abstractNum>
+  <w:abstractNum w:abstractNumId="1">
+    <w:nsid w:val="228165DF"/>
+    <w:multiLevelType w:val="hybridMultilevel"/>
+    <w:tmpl w:val="9458590C"/>
+    <w:lvl w:ilvl="0" w:tplc="38F8D824">
+      <w:start w:val="1"/>
+      <w:numFmt w:val="decimal"/>
+      <w:lvlText w:val="%1-"/>
+      <w:lvlJc w:val="left"/>
+      <w:pPr>
+        <w:ind w:left="1068" w:hanging="360"/>
+      </w:pPr>
+      <w:rPr>
+        <w:rFonts w:hint="default"/>
+      </w:rPr>
+    </w:lvl>
+    <w:lvl w:ilvl="1" w:tplc="040C0019" w:tentative="1">
+      <w:start w:val="1"/>
+      <w:numFmt w:val="lowerLetter"/>
+      <w:lvlText w:val="%2."/>
+      <w:lvlJc w:val="left"/>
+      <w:pPr>
+        <w:ind w:left="1788" w:hanging="360"/>
+      </w:pPr>
+    </w:lvl>
+    <w:lvl w:ilvl="2" w:tplc="040C001B" w:tentative="1">
+      <w:start w:val="1"/>
+      <w:numFmt w:val="lowerRoman"/>
+      <w:lvlText w:val="%3."/>
+      <w:lvlJc w:val="right"/>
+      <w:pPr>
+        <w:ind w:left="2508" w:hanging="180"/>
+      </w:pPr>
+    </w:lvl>
+    <w:lvl w:ilvl="3" w:tplc="040C000F" w:tentative="1">
+      <w:start w:val="1"/>
+      <w:numFmt w:val="decimal"/>
+      <w:lvlText w:val="%4."/>
+      <w:lvlJc w:val="left"/>
+      <w:pPr>
+        <w:ind w:left="3228" w:hanging="360"/>
+      </w:pPr>
+    </w:lvl>
+    <w:lvl w:ilvl="4" w:tplc="040C0019" w:tentative="1">
+      <w:start w:val="1"/>
+      <w:numFmt w:val="lowerLetter"/>
+      <w:lvlText w:val="%5."/>
+      <w:lvlJc w:val="left"/>
+      <w:pPr>
+        <w:ind w:left="3948" w:hanging="360"/>
+      </w:pPr>
+    </w:lvl>
+    <w:lvl w:ilvl="5" w:tplc="040C001B" w:tentative="1">
+      <w:start w:val="1"/>
+      <w:numFmt w:val="lowerRoman"/>
+      <w:lvlText w:val="%6."/>
+      <w:lvlJc w:val="right"/>
+      <w:pPr>
+        <w:ind w:left="4668" w:hanging="180"/>
+      </w:pPr>
+    </w:lvl>
+    <w:lvl w:ilvl="6" w:tplc="040C000F" w:tentative="1">
+      <w:start w:val="1"/>
+      <w:numFmt w:val="decimal"/>
+      <w:lvlText w:val="%7."/>
+      <w:lvlJc w:val="left"/>
+      <w:pPr>
+        <w:ind w:left="5388" w:hanging="360"/>
+      </w:pPr>
+    </w:lvl>
+    <w:lvl w:ilvl="7" w:tplc="040C0019" w:tentative="1">
+      <w:start w:val="1"/>
+      <w:numFmt w:val="lowerLetter"/>
+      <w:lvlText w:val="%8."/>
+      <w:lvlJc w:val="left"/>
+      <w:pPr>
+        <w:ind w:left="6108" w:hanging="360"/>
+      </w:pPr>
+    </w:lvl>
+    <w:lvl w:ilvl="8" w:tplc="040C001B" w:tentative="1">
+      <w:start w:val="1"/>
+      <w:numFmt w:val="lowerRoman"/>
+      <w:lvlText w:val="%9."/>
+      <w:lvlJc w:val="right"/>
+      <w:pPr>
+        <w:ind w:left="6828" w:hanging="180"/>
+      </w:pPr>
+    </w:lvl>
+  </w:abstractNum>
+  <w:abstractNum w:abstractNumId="2">
+    <w:nsid w:val="2C9B777F"/>
+    <w:multiLevelType w:val="hybridMultilevel"/>
+    <w:tmpl w:val="4C94246E"/>
+    <w:lvl w:ilvl="0" w:tplc="040C0001">
+      <w:start w:val="1"/>
+      <w:numFmt w:val="bullet"/>
+      <w:lvlText w:val=""/>
+      <w:lvlJc w:val="left"/>
+      <w:pPr>
+        <w:ind w:left="720" w:hanging="360"/>
+      </w:pPr>
+      <w:rPr>
+        <w:rFonts w:ascii="Symbol" w:hAnsi="Symbol" w:hint="default"/>
+      </w:rPr>
+    </w:lvl>
+    <w:lvl w:ilvl="1" w:tplc="040C0003" w:tentative="1">
+      <w:start w:val="1"/>
+      <w:numFmt w:val="bullet"/>
+      <w:lvlText w:val="o"/>
+      <w:lvlJc w:val="left"/>
+      <w:pPr>
+        <w:ind w:left="1440" w:hanging="360"/>
+      </w:pPr>
+      <w:rPr>
+        <w:rFonts w:ascii="Courier New" w:hAnsi="Courier New" w:cs="Courier New" w:hint="default"/>
+      </w:rPr>
+    </w:lvl>
+    <w:lvl w:ilvl="2" w:tplc="040C0005" w:tentative="1">
+      <w:start w:val="1"/>
+      <w:numFmt w:val="bullet"/>
+      <w:lvlText w:val=""/>
+      <w:lvlJc w:val="left"/>
+      <w:pPr>
+        <w:ind w:left="2160" w:hanging="360"/>
+      </w:pPr>
+      <w:rPr>
+        <w:rFonts w:ascii="Wingdings" w:hAnsi="Wingdings" w:hint="default"/>
+      </w:rPr>
+    </w:lvl>
+    <w:lvl w:ilvl="3" w:tplc="040C0001" w:tentative="1">
+      <w:start w:val="1"/>
+      <w:numFmt w:val="bullet"/>
+      <w:lvlText w:val=""/>
+      <w:lvlJc w:val="left"/>
+      <w:pPr>
+        <w:ind w:left="2880" w:hanging="360"/>
+      </w:pPr>
+      <w:rPr>
+        <w:rFonts w:ascii="Symbol" w:hAnsi="Symbol" w:hint="default"/>
+      </w:rPr>
+    </w:lvl>
+    <w:lvl w:ilvl="4" w:tplc="040C0003" w:tentative="1">
+      <w:start w:val="1"/>
+      <w:numFmt w:val="bullet"/>
+      <w:lvlText w:val="o"/>
+      <w:lvlJc w:val="left"/>
+      <w:pPr>
+        <w:ind w:left="3600" w:hanging="360"/>
+      </w:pPr>
+      <w:rPr>
+        <w:rFonts w:ascii="Courier New" w:hAnsi="Courier New" w:cs="Courier New" w:hint="default"/>
+      </w:rPr>
+    </w:lvl>
+    <w:lvl w:ilvl="5" w:tplc="040C0005" w:tentative="1">
+      <w:start w:val="1"/>
+      <w:numFmt w:val="bullet"/>
+      <w:lvlText w:val=""/>
+      <w:lvlJc w:val="left"/>
+      <w:pPr>
+        <w:ind w:left="4320" w:hanging="360"/>
+      </w:pPr>
+      <w:rPr>
+        <w:rFonts w:ascii="Wingdings" w:hAnsi="Wingdings" w:hint="default"/>
+      </w:rPr>
+    </w:lvl>
+    <w:lvl w:ilvl="6" w:tplc="040C0001" w:tentative="1">
+      <w:start w:val="1"/>
+      <w:numFmt w:val="bullet"/>
+      <w:lvlText w:val=""/>
+      <w:lvlJc w:val="left"/>
+      <w:pPr>
+        <w:ind w:left="5040" w:hanging="360"/>
+      </w:pPr>
+      <w:rPr>
+        <w:rFonts w:ascii="Symbol" w:hAnsi="Symbol" w:hint="default"/>
+      </w:rPr>
+    </w:lvl>
+    <w:lvl w:ilvl="7" w:tplc="040C0003" w:tentative="1">
+      <w:start w:val="1"/>
+      <w:numFmt w:val="bullet"/>
+      <w:lvlText w:val="o"/>
+      <w:lvlJc w:val="left"/>
+      <w:pPr>
+        <w:ind w:left="5760" w:hanging="360"/>
+      </w:pPr>
+      <w:rPr>
+        <w:rFonts w:ascii="Courier New" w:hAnsi="Courier New" w:cs="Courier New" w:hint="default"/>
+      </w:rPr>
+    </w:lvl>
+    <w:lvl w:ilvl="8" w:tplc="040C0005" w:tentative="1">
+      <w:start w:val="1"/>
+      <w:numFmt w:val="bullet"/>
+      <w:lvlText w:val=""/>
+      <w:lvlJc w:val="left"/>
+      <w:pPr>
+        <w:ind w:left="6480" w:hanging="360"/>
+      </w:pPr>
+      <w:rPr>
+        <w:rFonts w:ascii="Wingdings" w:hAnsi="Wingdings" w:hint="default"/>
+      </w:rPr>
+    </w:lvl>
+  </w:abstractNum>
+  <w:abstractNum w:abstractNumId="3">
+    <w:nsid w:val="32DF4804"/>
+    <w:multiLevelType w:val="hybridMultilevel"/>
+    <w:tmpl w:val="8916AF68"/>
+    <w:lvl w:ilvl="0" w:tplc="99C46FF6">
+      <w:numFmt w:val="bullet"/>
+      <w:lvlText w:val="-"/>
+      <w:lvlJc w:val="left"/>
+      <w:pPr>
+        <w:ind w:left="720" w:hanging="360"/>
+      </w:pPr>
+      <w:rPr>
+        <w:rFonts w:ascii="Calibri" w:eastAsiaTheme="minorHAnsi" w:hAnsi="Calibri" w:cs="Calibri" w:hint="default"/>
+      </w:rPr>
+    </w:lvl>
+    <w:lvl w:ilvl="1" w:tplc="040C0003" w:tentative="1">
+      <w:start w:val="1"/>
+      <w:numFmt w:val="bullet"/>
+      <w:lvlText w:val="o"/>
+      <w:lvlJc w:val="left"/>
+      <w:pPr>
+        <w:ind w:left="1440" w:hanging="360"/>
+      </w:pPr>
+      <w:rPr>
+        <w:rFonts w:ascii="Courier New" w:hAnsi="Courier New" w:cs="Courier New" w:hint="default"/>
+      </w:rPr>
+    </w:lvl>
+    <w:lvl w:ilvl="2" w:tplc="040C0005" w:tentative="1">
+      <w:start w:val="1"/>
+      <w:numFmt w:val="bullet"/>
+      <w:lvlText w:val=""/>
+      <w:lvlJc w:val="left"/>
+      <w:pPr>
+        <w:ind w:left="2160" w:hanging="360"/>
+      </w:pPr>
+      <w:rPr>
+        <w:rFonts w:ascii="Wingdings" w:hAnsi="Wingdings" w:hint="default"/>
+      </w:rPr>
+    </w:lvl>
+    <w:lvl w:ilvl="3" w:tplc="040C0001" w:tentative="1">
+      <w:start w:val="1"/>
+      <w:numFmt w:val="bullet"/>
+      <w:lvlText w:val=""/>
+      <w:lvlJc w:val="left"/>
+      <w:pPr>
+        <w:ind w:left="2880" w:hanging="360"/>
+      </w:pPr>
+      <w:rPr>
+        <w:rFonts w:ascii="Symbol" w:hAnsi="Symbol" w:hint="default"/>
+      </w:rPr>
+    </w:lvl>
+    <w:lvl w:ilvl="4" w:tplc="040C0003" w:tentative="1">
+      <w:start w:val="1"/>
+      <w:numFmt w:val="bullet"/>
+      <w:lvlText w:val="o"/>
+      <w:lvlJc w:val="left"/>
+      <w:pPr>
+        <w:ind w:left="3600" w:hanging="360"/>
+      </w:pPr>
+      <w:rPr>
+        <w:rFonts w:ascii="Courier New" w:hAnsi="Courier New" w:cs="Courier New" w:hint="default"/>
+      </w:rPr>
+    </w:lvl>
+    <w:lvl w:ilvl="5" w:tplc="040C0005" w:tentative="1">
+      <w:start w:val="1"/>
+      <w:numFmt w:val="bullet"/>
+      <w:lvlText w:val=""/>
+      <w:lvlJc w:val="left"/>
+      <w:pPr>
+        <w:ind w:left="4320" w:hanging="360"/>
+      </w:pPr>
+      <w:rPr>
+        <w:rFonts w:ascii="Wingdings" w:hAnsi="Wingdings" w:hint="default"/>
+      </w:rPr>
+    </w:lvl>
+    <w:lvl w:ilvl="6" w:tplc="040C0001" w:tentative="1">
+      <w:start w:val="1"/>
+      <w:numFmt w:val="bullet"/>
+      <w:lvlText w:val=""/>
+      <w:lvlJc w:val="left"/>
+      <w:pPr>
+        <w:ind w:left="5040" w:hanging="360"/>
+      </w:pPr>
+      <w:rPr>
+        <w:rFonts w:ascii="Symbol" w:hAnsi="Symbol" w:hint="default"/>
+      </w:rPr>
+    </w:lvl>
+    <w:lvl w:ilvl="7" w:tplc="040C0003" w:tentative="1">
+      <w:start w:val="1"/>
+      <w:numFmt w:val="bullet"/>
+      <w:lvlText w:val="o"/>
+      <w:lvlJc w:val="left"/>
+      <w:pPr>
+        <w:ind w:left="5760" w:hanging="360"/>
+      </w:pPr>
+      <w:rPr>
+        <w:rFonts w:ascii="Courier New" w:hAnsi="Courier New" w:cs="Courier New" w:hint="default"/>
+      </w:rPr>
+    </w:lvl>
+    <w:lvl w:ilvl="8" w:tplc="040C0005" w:tentative="1">
+      <w:start w:val="1"/>
+      <w:numFmt w:val="bullet"/>
+      <w:lvlText w:val=""/>
+      <w:lvlJc w:val="left"/>
+      <w:pPr>
+        <w:ind w:left="6480" w:hanging="360"/>
+      </w:pPr>
+      <w:rPr>
+        <w:rFonts w:ascii="Wingdings" w:hAnsi="Wingdings" w:hint="default"/>
+      </w:rPr>
+    </w:lvl>
+  </w:abstractNum>
+  <w:abstractNum w:abstractNumId="4">
+    <w:nsid w:val="4E3622BC"/>
+    <w:multiLevelType w:val="hybridMultilevel"/>
+    <w:tmpl w:val="4904A402"/>
+    <w:lvl w:ilvl="0" w:tplc="94028678">
+      <w:start w:val="1"/>
+      <w:numFmt w:val="decimal"/>
+      <w:lvlText w:val="%1-"/>
+      <w:lvlJc w:val="left"/>
+      <w:pPr>
+        <w:ind w:left="720" w:hanging="360"/>
+      </w:pPr>
+      <w:rPr>
+        <w:rFonts w:hint="default"/>
+      </w:rPr>
+    </w:lvl>
+    <w:lvl w:ilvl="1" w:tplc="040C0019" w:tentative="1">
+      <w:start w:val="1"/>
+      <w:numFmt w:val="lowerLetter"/>
+      <w:lvlText w:val="%2."/>
+      <w:lvlJc w:val="left"/>
+      <w:pPr>
+        <w:ind w:left="1440" w:hanging="360"/>
+      </w:pPr>
+    </w:lvl>
+    <w:lvl w:ilvl="2" w:tplc="040C001B" w:tentative="1">
+      <w:start w:val="1"/>
+      <w:numFmt w:val="lowerRoman"/>
+      <w:lvlText w:val="%3."/>
+      <w:lvlJc w:val="right"/>
+      <w:pPr>
+        <w:ind w:left="2160" w:hanging="180"/>
+      </w:pPr>
+    </w:lvl>
+    <w:lvl w:ilvl="3" w:tplc="040C000F" w:tentative="1">
+      <w:start w:val="1"/>
+      <w:numFmt w:val="decimal"/>
+      <w:lvlText w:val="%4."/>
+      <w:lvlJc w:val="left"/>
+      <w:pPr>
+        <w:ind w:left="2880" w:hanging="360"/>
+      </w:pPr>
+    </w:lvl>
+    <w:lvl w:ilvl="4" w:tplc="040C0019" w:tentative="1">
+      <w:start w:val="1"/>
+      <w:numFmt w:val="lowerLetter"/>
+      <w:lvlText w:val="%5."/>
+      <w:lvlJc w:val="left"/>
+      <w:pPr>
+        <w:ind w:left="3600" w:hanging="360"/>
+      </w:pPr>
+    </w:lvl>
+    <w:lvl w:ilvl="5" w:tplc="040C001B" w:tentative="1">
+      <w:start w:val="1"/>
+      <w:numFmt w:val="lowerRoman"/>
+      <w:lvlText w:val="%6."/>
+      <w:lvlJc w:val="right"/>
+      <w:pPr>
+        <w:ind w:left="4320" w:hanging="180"/>
+      </w:pPr>
+    </w:lvl>
+    <w:lvl w:ilvl="6" w:tplc="040C000F" w:tentative="1">
+      <w:start w:val="1"/>
+      <w:numFmt w:val="decimal"/>
+      <w:lvlText w:val="%7."/>
+      <w:lvlJc w:val="left"/>
+      <w:pPr>
+        <w:ind w:left="5040" w:hanging="360"/>
+      </w:pPr>
+    </w:lvl>
+    <w:lvl w:ilvl="7" w:tplc="040C0019" w:tentative="1">
+      <w:start w:val="1"/>
+      <w:numFmt w:val="lowerLetter"/>
+      <w:lvlText w:val="%8."/>
+      <w:lvlJc w:val="left"/>
+      <w:pPr>
+        <w:ind w:left="5760" w:hanging="360"/>
+      </w:pPr>
+    </w:lvl>
+    <w:lvl w:ilvl="8" w:tplc="040C001B" w:tentative="1">
+      <w:start w:val="1"/>
+      <w:numFmt w:val="lowerRoman"/>
+      <w:lvlText w:val="%9."/>
+      <w:lvlJc w:val="right"/>
+      <w:pPr>
+        <w:ind w:left="6480" w:hanging="180"/>
+      </w:pPr>
+    </w:lvl>
+  </w:abstractNum>
+  <w:num w:numId="1">
+    <w:abstractNumId w:val="3"/>
+  </w:num>
+  <w:num w:numId="2">
+    <w:abstractNumId w:val="2"/>
+  </w:num>
+  <w:num w:numId="3">
+    <w:abstractNumId w:val="4"/>
+  </w:num>
+  <w:num w:numId="4">
+    <w:abstractNumId w:val="0"/>
+  </w:num>
+  <w:num w:numId="5">
+    <w:abstractNumId w:val="1"/>
+  </w:num>
+</w:numbering>
 </file>
 
 <file path=word/styles.xml><?xml version="1.0" encoding="utf-8"?>
@@ -440,6 +1387,17 @@
     <w:semiHidden/>
     <w:unhideWhenUsed/>
   </w:style>
+  <w:style w:type="paragraph" w:styleId="Paragraphedeliste">
+    <w:name w:val="List Paragraph"/>
+    <w:basedOn w:val="Normal"/>
+    <w:uiPriority w:val="34"/>
+    <w:qFormat/>
+    <w:rsid w:val="002C7F63"/>
+    <w:pPr>
+      <w:ind w:left="720"/>
+      <w:contextualSpacing/>
+    </w:pPr>
+  </w:style>
 </w:styles>
 </file>
 

</xml_diff>